<commit_message>
update website with enh, fosses, biblio
</commit_message>
<xml_diff>
--- a/docs/L4_varietes.docx
+++ b/docs/L4_varietes.docx
@@ -74,10 +74,10 @@
         <w:jc w:val="start"/>
       </w:tblPr>
       <w:tblGrid>
-        <w:gridCol w:w="2547"/>
-        <w:gridCol w:w="1273"/>
-        <w:gridCol w:w="2326"/>
-        <w:gridCol w:w="1772"/>
+        <w:gridCol w:w="2310"/>
+        <w:gridCol w:w="1760"/>
+        <w:gridCol w:w="2090"/>
+        <w:gridCol w:w="1760"/>
       </w:tblGrid>
       <w:tr>
         <w:trPr>
@@ -183,14 +183,6 @@
         </w:tc>
       </w:tr>
     </w:tbl>
-    <w:p>
-      <w:pPr>
-        <w:pStyle w:val="BodyText"/>
-      </w:pPr>
-      <w:r>
-        <w:t xml:space="preserve">Une variété résistante est le fruit d’un long processus de création combinant hybridation (fécondation avec un résistant) et introgression (rétrocroisements) afin d’insérer les caractères de résistance des vignes américaines et asiatiques dans le fond génétique des vignes européennes. La plantation de variétés résistantes à certaines maladies cryptogamiques (mildiou et oïdium) permet de réduire significativement l’utilisation de produits phytosanitaires.</w:t>
-      </w:r>
-    </w:p>
     <w:tbl>
       <w:tblPr>
         <w:tblStyle w:val="Table"/>
@@ -199,75 +191,110 @@
         <w:jc w:val="start"/>
       </w:tblPr>
       <w:tblGrid>
-        <w:gridCol w:w="7920"/>
+        <w:gridCol w:w="5544"/>
+        <w:gridCol w:w="2376"/>
       </w:tblGrid>
       <w:tr>
         <w:tc>
           <w:tcPr/>
+          <w:bookmarkStart w:id="20" w:name="first-column"/>
           <w:p>
             <w:pPr>
               <w:jc w:val="center"/>
             </w:pPr>
             <w:r>
-              <w:drawing>
-                <wp:inline>
-                  <wp:extent cx="3810000" cy="5080000"/>
-                  <wp:effectExtent b="0" l="0" r="0" t="0"/>
-                  <wp:docPr descr="" title="" id="21" name="Picture"/>
-                  <a:graphic>
-                    <a:graphicData uri="http://schemas.openxmlformats.org/drawingml/2006/picture">
-                      <pic:pic>
-                        <pic:nvPicPr>
-                          <pic:cNvPr descr="images/L4_FlorealGrappe.png" id="22" name="Picture"/>
-                          <pic:cNvPicPr>
-                            <a:picLocks noChangeArrowheads="1" noChangeAspect="1"/>
-                          </pic:cNvPicPr>
-                        </pic:nvPicPr>
-                        <pic:blipFill>
-                          <a:blip r:embed="rId20"/>
-                          <a:stretch>
-                            <a:fillRect/>
-                          </a:stretch>
-                        </pic:blipFill>
-                        <pic:spPr bwMode="auto">
-                          <a:xfrm>
-                            <a:off x="0" y="0"/>
-                            <a:ext cx="3810000" cy="5080000"/>
-                          </a:xfrm>
-                          <a:prstGeom prst="rect">
-                            <a:avLst/>
-                          </a:prstGeom>
-                          <a:noFill/>
-                          <a:ln w="9525">
-                            <a:noFill/>
-                            <a:headEnd/>
-                            <a:tailEnd/>
-                          </a:ln>
-                        </pic:spPr>
-                      </pic:pic>
-                    </a:graphicData>
-                  </a:graphic>
-                </wp:inline>
-              </w:drawing>
+              <w:t xml:space="preserve">Une variété résistante est le fruit d’un long processus de création combinant hybridation (fécondation avec un résistant) et introgression (rétrocroisements) afin d’insérer les caractères de résistance des vignes américaines et asiatiques dans le fond génétique des vignes européennes. La plantation de variétés résistantes à certaines maladies cryptogamiques (mildiou et oïdium) permet de réduire significativement l’utilisation de produits phytosanitaires.</w:t>
             </w:r>
           </w:p>
-          <w:p>
-            <w:pPr>
-              <w:jc w:val="center"/>
-            </w:pPr>
-            <w:pPr>
+          <w:bookmarkEnd w:id="20"/>
+        </w:tc>
+        <w:tc>
+          <w:tcPr/>
+          <w:bookmarkStart w:id="24" w:name="second-column"/>
+          <w:tbl>
+            <w:tblPr>
+              <w:tblStyle w:val="Table"/>
+              <w:tblW w:type="pct" w:w="5000"/>
+              <w:tblLook w:firstRow="0" w:lastRow="0" w:firstColumn="0" w:lastColumn="0" w:noHBand="0" w:noVBand="0" w:val="0000"/>
               <w:jc w:val="start"/>
-              <w:spacing w:before="200"/>
-              <w:pStyle w:val="ImageCaption"/>
-            </w:pPr>
-            <w:r>
-              <w:t xml:space="preserve">Grappe de Floréal à maturité, réseau OSCAR</w:t>
-            </w:r>
-          </w:p>
+            </w:tblPr>
+            <w:tblGrid>
+              <w:gridCol w:w="7920"/>
+            </w:tblGrid>
+            <w:tr>
+              <w:tc>
+                <w:tcPr/>
+                <w:p>
+                  <w:pPr>
+                    <w:jc w:val="center"/>
+                    <w:jc w:val="center"/>
+                  </w:pPr>
+                  <w:r>
+                    <w:drawing>
+                      <wp:inline>
+                        <wp:extent cx="1783080" cy="2377440"/>
+                        <wp:effectExtent b="0" l="0" r="0" t="0"/>
+                        <wp:docPr descr="" title="" id="22" name="Picture"/>
+                        <a:graphic>
+                          <a:graphicData uri="http://schemas.openxmlformats.org/drawingml/2006/picture">
+                            <pic:pic>
+                              <pic:nvPicPr>
+                                <pic:cNvPr descr="images/L4_FlorealGrappe.png" id="23" name="Picture"/>
+                                <pic:cNvPicPr>
+                                  <a:picLocks noChangeArrowheads="1" noChangeAspect="1"/>
+                                </pic:cNvPicPr>
+                              </pic:nvPicPr>
+                              <pic:blipFill>
+                                <a:blip r:embed="rId21"/>
+                                <a:stretch>
+                                  <a:fillRect/>
+                                </a:stretch>
+                              </pic:blipFill>
+                              <pic:spPr bwMode="auto">
+                                <a:xfrm>
+                                  <a:off x="0" y="0"/>
+                                  <a:ext cx="1783080" cy="2377440"/>
+                                </a:xfrm>
+                                <a:prstGeom prst="rect">
+                                  <a:avLst/>
+                                </a:prstGeom>
+                                <a:noFill/>
+                                <a:ln w="9525">
+                                  <a:noFill/>
+                                  <a:headEnd/>
+                                  <a:tailEnd/>
+                                </a:ln>
+                              </pic:spPr>
+                            </pic:pic>
+                          </a:graphicData>
+                        </a:graphic>
+                      </wp:inline>
+                    </w:drawing>
+                  </w:r>
+                </w:p>
+                <w:p>
+                  <w:pPr>
+                    <w:jc w:val="center"/>
+                    <w:jc w:val="center"/>
+                  </w:pPr>
+                  <w:pPr>
+                    <w:jc w:val="start"/>
+                    <w:spacing w:before="200"/>
+                    <w:pStyle w:val="ImageCaption"/>
+                  </w:pPr>
+                  <w:r>
+                    <w:t xml:space="preserve">Grappe de Floréal à maturité, réseau OSCAR</w:t>
+                  </w:r>
+                </w:p>
+              </w:tc>
+            </w:tr>
+          </w:tbl>
+          <w:bookmarkEnd w:id="24"/>
+          <w:p/>
         </w:tc>
       </w:tr>
     </w:tbl>
-    <w:bookmarkStart w:id="27" w:name="Xfa20a01117c8fabf7538e925fd9c18fafe87c06"/>
+    <w:bookmarkStart w:id="29" w:name="Xfa20a01117c8fabf7538e925fd9c18fafe87c06"/>
     <w:p>
       <w:pPr>
         <w:pStyle w:val="Heading2"/>
@@ -323,7 +350,7 @@
       <w:r>
         <w:t xml:space="preserve"> </w:t>
       </w:r>
-      <w:hyperlink r:id="rId23">
+      <w:hyperlink r:id="rId25">
         <w:r>
           <w:rPr>
             <w:rStyle w:val="Hyperlink"/>
@@ -357,18 +384,18 @@
                 <wp:inline>
                   <wp:extent cx="5334000" cy="2406912"/>
                   <wp:effectExtent b="0" l="0" r="0" t="0"/>
-                  <wp:docPr descr="" title="" id="25" name="Picture"/>
+                  <wp:docPr descr="" title="" id="27" name="Picture"/>
                   <a:graphic>
                     <a:graphicData uri="http://schemas.openxmlformats.org/drawingml/2006/picture">
                       <pic:pic>
                         <pic:nvPicPr>
-                          <pic:cNvPr descr="images/L4_reducOscar.png" id="26" name="Picture"/>
+                          <pic:cNvPr descr="images/L4_reducOscar.png" id="28" name="Picture"/>
                           <pic:cNvPicPr>
                             <a:picLocks noChangeArrowheads="1" noChangeAspect="1"/>
                           </pic:cNvPicPr>
                         </pic:nvPicPr>
                         <pic:blipFill>
-                          <a:blip r:embed="rId24"/>
+                          <a:blip r:embed="rId26"/>
                           <a:stretch>
                             <a:fillRect/>
                           </a:stretch>
@@ -435,8 +462,8 @@
         <w:t xml:space="preserve">Observer régulièrement vos parcelles et signalez toute anomalie à votre conseiller. Vous pouvez aussi partager vos observations sur le réseau OSCAR.</w:t>
       </w:r>
     </w:p>
-    <w:bookmarkEnd w:id="27"/>
-    <w:bookmarkStart w:id="30" w:name="X6d66faf9b4277dee54d44fb6b5f23f16437c3aa"/>
+    <w:bookmarkEnd w:id="29"/>
+    <w:bookmarkStart w:id="32" w:name="X6d66faf9b4277dee54d44fb6b5f23f16437c3aa"/>
     <w:p>
       <w:pPr>
         <w:pStyle w:val="Heading2"/>
@@ -455,7 +482,7 @@
       <w:r>
         <w:t xml:space="preserve"> </w:t>
       </w:r>
-      <w:hyperlink r:id="rId28">
+      <w:hyperlink r:id="rId30">
         <w:r>
           <w:rPr>
             <w:rStyle w:val="Hyperlink"/>
@@ -472,7 +499,7 @@
       <w:r>
         <w:t xml:space="preserve"> </w:t>
       </w:r>
-      <w:hyperlink r:id="rId29">
+      <w:hyperlink r:id="rId31">
         <w:r>
           <w:rPr>
             <w:rStyle w:val="Hyperlink"/>
@@ -487,8 +514,8 @@
         <w:t xml:space="preserve">pour connaitre leurs caractéristiques agronomiques et leur aptitude œnologiques.</w:t>
       </w:r>
     </w:p>
-    <w:bookmarkEnd w:id="30"/>
-    <w:bookmarkStart w:id="36" w:name="planter-des-variétés-résistantes"/>
+    <w:bookmarkEnd w:id="32"/>
+    <w:bookmarkStart w:id="38" w:name="planter-des-variétés-résistantes"/>
     <w:p>
       <w:pPr>
         <w:pStyle w:val="Heading2"/>
@@ -497,7 +524,7 @@
         <w:t xml:space="preserve">Planter des variétés résistantes</w:t>
       </w:r>
     </w:p>
-    <w:bookmarkStart w:id="31" w:name="choisir-une-variété-adaptée"/>
+    <w:bookmarkStart w:id="33" w:name="choisir-une-variété-adaptée"/>
     <w:p>
       <w:pPr>
         <w:pStyle w:val="Heading3"/>
@@ -514,8 +541,8 @@
         <w:t xml:space="preserve">Favoriser les variétés polygéniques, c’est-à-dire possédant plusieurs gènes de résistance au mildiou et à l’oïdium afin d’éviter un risque de contournement de la résistance par les champignons.</w:t>
       </w:r>
     </w:p>
-    <w:bookmarkEnd w:id="31"/>
-    <w:bookmarkStart w:id="35" w:name="la-plantation"/>
+    <w:bookmarkEnd w:id="33"/>
+    <w:bookmarkStart w:id="37" w:name="la-plantation"/>
     <w:p>
       <w:pPr>
         <w:pStyle w:val="Heading3"/>
@@ -574,18 +601,18 @@
                 <wp:inline>
                   <wp:extent cx="152400" cy="152400"/>
                   <wp:effectExtent b="0" l="0" r="0" t="0"/>
-                  <wp:docPr descr="" title="" id="33" name="Picture"/>
+                  <wp:docPr descr="" title="" id="35" name="Picture"/>
                   <a:graphic>
                     <a:graphicData uri="http://schemas.openxmlformats.org/drawingml/2006/picture">
                       <pic:pic>
                         <pic:nvPicPr>
-                          <pic:cNvPr descr="C:\Program Files\Quarto\share\formats\docx\warning.png" id="34" name="Picture"/>
+                          <pic:cNvPr descr="C:\Program Files\Quarto\share\formats\docx\warning.png" id="36" name="Picture"/>
                           <pic:cNvPicPr>
                             <a:picLocks noChangeArrowheads="1" noChangeAspect="1"/>
                           </pic:cNvPicPr>
                         </pic:nvPicPr>
                         <pic:blipFill>
-                          <a:blip r:embed="rId32"/>
+                          <a:blip r:embed="rId34"/>
                           <a:stretch>
                             <a:fillRect/>
                           </a:stretch>
@@ -648,15 +675,15 @@
         </w:tc>
       </w:tr>
     </w:tbl>
-    <w:bookmarkEnd w:id="35"/>
-    <w:bookmarkEnd w:id="36"/>
-    <w:bookmarkStart w:id="39" w:name="pour-aller-plus-loin"/>
+    <w:bookmarkEnd w:id="37"/>
+    <w:bookmarkEnd w:id="38"/>
+    <w:bookmarkStart w:id="41" w:name="actions-complémentaires"/>
     <w:p>
       <w:pPr>
         <w:pStyle w:val="Heading2"/>
       </w:pPr>
       <w:r>
-        <w:t xml:space="preserve">Pour aller plus loin</w:t>
+        <w:t xml:space="preserve">Actions complémentaires</w:t>
       </w:r>
     </w:p>
     <w:p>
@@ -677,7 +704,7 @@
       <w:r>
         <w:t xml:space="preserve"> </w:t>
       </w:r>
-      <w:hyperlink r:id="rId37">
+      <w:hyperlink r:id="rId39">
         <w:r>
           <w:rPr>
             <w:rStyle w:val="Hyperlink"/>
@@ -696,7 +723,7 @@
       <w:r>
         <w:t xml:space="preserve"> </w:t>
       </w:r>
-      <w:hyperlink r:id="rId38">
+      <w:hyperlink r:id="rId40">
         <w:r>
           <w:rPr>
             <w:rStyle w:val="Hyperlink"/>
@@ -705,14 +732,14 @@
         </w:r>
       </w:hyperlink>
     </w:p>
-    <w:bookmarkEnd w:id="39"/>
-    <w:bookmarkStart w:id="42" w:name="ressources-complémentaires"/>
+    <w:bookmarkEnd w:id="41"/>
+    <w:bookmarkStart w:id="44" w:name="pour-approfondir-le-sujet"/>
     <w:p>
       <w:pPr>
         <w:pStyle w:val="Heading2"/>
       </w:pPr>
       <w:r>
-        <w:t xml:space="preserve">Ressources complémentaires</w:t>
+        <w:t xml:space="preserve">Pour approfondir le sujet</w:t>
       </w:r>
     </w:p>
     <w:p>
@@ -722,7 +749,7 @@
           <w:numId w:val="1001"/>
         </w:numPr>
       </w:pPr>
-      <w:hyperlink r:id="rId29">
+      <w:hyperlink r:id="rId31">
         <w:r>
           <w:rPr>
             <w:rStyle w:val="Hyperlink"/>
@@ -738,7 +765,7 @@
           <w:numId w:val="1001"/>
         </w:numPr>
       </w:pPr>
-      <w:hyperlink r:id="rId40">
+      <w:hyperlink r:id="rId42">
         <w:r>
           <w:rPr>
             <w:rStyle w:val="Hyperlink"/>
@@ -754,7 +781,7 @@
           <w:numId w:val="1001"/>
         </w:numPr>
       </w:pPr>
-      <w:hyperlink r:id="rId23">
+      <w:hyperlink r:id="rId25">
         <w:r>
           <w:rPr>
             <w:rStyle w:val="Hyperlink"/>
@@ -770,7 +797,7 @@
           <w:numId w:val="1001"/>
         </w:numPr>
       </w:pPr>
-      <w:hyperlink r:id="rId41">
+      <w:hyperlink r:id="rId43">
         <w:r>
           <w:rPr>
             <w:rStyle w:val="Hyperlink"/>
@@ -779,7 +806,7 @@
         </w:r>
       </w:hyperlink>
     </w:p>
-    <w:bookmarkEnd w:id="42"/>
+    <w:bookmarkEnd w:id="44"/>
     <w:sectPr/>
   </w:body>
 </w:document>

</xml_diff>